<commit_message>
C BLOCK Details updated.
</commit_message>
<xml_diff>
--- a/SEM-2/IND_TT_2022_23_2_SEM.docx
+++ b/SEM-2/IND_TT_2022_23_2_SEM.docx
@@ -1497,25 +1497,7 @@
                 <w:sz w:val="18"/>
                 <w:szCs w:val="18"/>
               </w:rPr>
-              <w:t xml:space="preserve"> CSE B (</w:t>
-            </w:r>
-            <w:r>
-              <w:rPr>
-                <w:rFonts w:ascii="Cambria" w:hAnsi="Cambria"/>
-                <w:b/>
-                <w:sz w:val="18"/>
-                <w:szCs w:val="18"/>
-              </w:rPr>
-              <w:t>LP LAB</w:t>
-            </w:r>
-            <w:r>
-              <w:rPr>
-                <w:rFonts w:ascii="Cambria" w:hAnsi="Cambria"/>
-                <w:b/>
-                <w:sz w:val="18"/>
-                <w:szCs w:val="18"/>
-              </w:rPr>
-              <w:t>)</w:t>
+              <w:t xml:space="preserve"> CSE B (LP LAB)</w:t>
             </w:r>
           </w:p>
         </w:tc>
@@ -10764,11 +10746,11 @@
         <w:tblLook w:val="04A0" w:firstRow="1" w:lastRow="0" w:firstColumn="1" w:lastColumn="0" w:noHBand="0" w:noVBand="1"/>
       </w:tblPr>
       <w:tblGrid>
-        <w:gridCol w:w="698"/>
+        <w:gridCol w:w="696"/>
         <w:gridCol w:w="1230"/>
         <w:gridCol w:w="1368"/>
         <w:gridCol w:w="1347"/>
-        <w:gridCol w:w="1230"/>
+        <w:gridCol w:w="1232"/>
         <w:gridCol w:w="1110"/>
         <w:gridCol w:w="1110"/>
         <w:gridCol w:w="1110"/>
@@ -10780,7 +10762,7 @@
         </w:trPr>
         <w:tc>
           <w:tcPr>
-            <w:tcW w:w="339" w:type="pct"/>
+            <w:tcW w:w="338" w:type="pct"/>
             <w:shd w:val="clear" w:color="auto" w:fill="F2F2F2" w:themeFill="background1" w:themeFillShade="F2"/>
           </w:tcPr>
           <w:p>
@@ -11152,7 +11134,7 @@
         </w:tc>
         <w:tc>
           <w:tcPr>
-            <w:tcW w:w="538" w:type="pct"/>
+            <w:tcW w:w="539" w:type="pct"/>
             <w:shd w:val="clear" w:color="auto" w:fill="F2F2F2" w:themeFill="background1" w:themeFillShade="F2"/>
             <w:vAlign w:val="center"/>
           </w:tcPr>
@@ -11212,19 +11194,20 @@
         </w:trPr>
         <w:tc>
           <w:tcPr>
-            <w:tcW w:w="339" w:type="pct"/>
-            <w:shd w:val="clear" w:color="auto" w:fill="F2F2F2" w:themeFill="background1" w:themeFillShade="F2"/>
-          </w:tcPr>
-          <w:p>
-            <w:pPr>
-              <w:jc w:val="center"/>
-              <w:rPr>
-                <w:rFonts w:ascii="Cambria" w:hAnsi="Cambria"/>
-                <w:b/>
-                <w:sz w:val="18"/>
-                <w:szCs w:val="18"/>
-              </w:rPr>
-            </w:pPr>
+            <w:tcW w:w="338" w:type="pct"/>
+            <w:shd w:val="clear" w:color="auto" w:fill="F2F2F2" w:themeFill="background1" w:themeFillShade="F2"/>
+          </w:tcPr>
+          <w:p>
+            <w:pPr>
+              <w:jc w:val="center"/>
+              <w:rPr>
+                <w:rFonts w:ascii="Cambria" w:hAnsi="Cambria"/>
+                <w:b/>
+                <w:sz w:val="18"/>
+                <w:szCs w:val="18"/>
+              </w:rPr>
+            </w:pPr>
+            <w:bookmarkStart w:id="0" w:name="_GoBack" w:colFirst="3" w:colLast="3"/>
             <w:r>
               <w:rPr>
                 <w:rFonts w:ascii="Cambria" w:hAnsi="Cambria"/>
@@ -11277,6 +11260,23 @@
                 <w:szCs w:val="18"/>
               </w:rPr>
             </w:pPr>
+          </w:p>
+        </w:tc>
+        <w:tc>
+          <w:tcPr>
+            <w:tcW w:w="653" w:type="pct"/>
+            <w:vAlign w:val="center"/>
+          </w:tcPr>
+          <w:p>
+            <w:pPr>
+              <w:jc w:val="center"/>
+              <w:rPr>
+                <w:rFonts w:ascii="Cambria" w:hAnsi="Cambria"/>
+                <w:b/>
+                <w:sz w:val="18"/>
+                <w:szCs w:val="18"/>
+              </w:rPr>
+            </w:pPr>
             <w:r>
               <w:rPr>
                 <w:rFonts w:ascii="Cambria" w:hAnsi="Cambria"/>
@@ -11286,21 +11286,6 @@
               </w:rPr>
               <w:t>MS-A</w:t>
             </w:r>
-          </w:p>
-        </w:tc>
-        <w:tc>
-          <w:tcPr>
-            <w:tcW w:w="653" w:type="pct"/>
-          </w:tcPr>
-          <w:p>
-            <w:pPr>
-              <w:rPr>
-                <w:rFonts w:ascii="Cambria" w:hAnsi="Cambria"/>
-                <w:b/>
-                <w:sz w:val="18"/>
-                <w:szCs w:val="18"/>
-              </w:rPr>
-            </w:pPr>
           </w:p>
         </w:tc>
         <w:tc>
@@ -11379,28 +11364,212 @@
         </w:tc>
         <w:tc>
           <w:tcPr>
+            <w:tcW w:w="539" w:type="pct"/>
+            <w:vAlign w:val="center"/>
+          </w:tcPr>
+          <w:p>
+            <w:pPr>
+              <w:jc w:val="center"/>
+              <w:rPr>
+                <w:rFonts w:ascii="Cambria" w:hAnsi="Cambria"/>
+                <w:b/>
+                <w:sz w:val="18"/>
+                <w:szCs w:val="18"/>
+              </w:rPr>
+            </w:pPr>
+            <w:r>
+              <w:rPr>
+                <w:rFonts w:ascii="Cambria" w:hAnsi="Cambria"/>
+                <w:b/>
+                <w:sz w:val="18"/>
+                <w:szCs w:val="18"/>
+              </w:rPr>
+              <w:t>LSE-B</w:t>
+            </w:r>
+          </w:p>
+        </w:tc>
+      </w:tr>
+      <w:bookmarkEnd w:id="0"/>
+      <w:tr>
+        <w:trPr>
+          <w:trHeight w:val="144"/>
+        </w:trPr>
+        <w:tc>
+          <w:tcPr>
+            <w:tcW w:w="338" w:type="pct"/>
+            <w:shd w:val="clear" w:color="auto" w:fill="F2F2F2" w:themeFill="background1" w:themeFillShade="F2"/>
+          </w:tcPr>
+          <w:p>
+            <w:pPr>
+              <w:jc w:val="center"/>
+              <w:rPr>
+                <w:rFonts w:ascii="Cambria" w:hAnsi="Cambria"/>
+                <w:b/>
+                <w:sz w:val="18"/>
+                <w:szCs w:val="18"/>
+              </w:rPr>
+            </w:pPr>
+            <w:r>
+              <w:rPr>
+                <w:rFonts w:ascii="Cambria" w:hAnsi="Cambria"/>
+                <w:b/>
+                <w:sz w:val="18"/>
+                <w:szCs w:val="18"/>
+              </w:rPr>
+              <w:t>Tue</w:t>
+            </w:r>
+          </w:p>
+        </w:tc>
+        <w:tc>
+          <w:tcPr>
+            <w:tcW w:w="596" w:type="pct"/>
+            <w:vAlign w:val="center"/>
+          </w:tcPr>
+          <w:p>
+            <w:pPr>
+              <w:jc w:val="center"/>
+              <w:rPr>
+                <w:rFonts w:ascii="Cambria" w:hAnsi="Cambria"/>
+                <w:b/>
+                <w:sz w:val="18"/>
+                <w:szCs w:val="18"/>
+              </w:rPr>
+            </w:pPr>
+          </w:p>
+        </w:tc>
+        <w:tc>
+          <w:tcPr>
+            <w:tcW w:w="663" w:type="pct"/>
+            <w:vAlign w:val="center"/>
+          </w:tcPr>
+          <w:p>
+            <w:pPr>
+              <w:jc w:val="center"/>
+              <w:rPr>
+                <w:rFonts w:ascii="Cambria" w:hAnsi="Cambria"/>
+                <w:b/>
+                <w:sz w:val="18"/>
+                <w:szCs w:val="18"/>
+              </w:rPr>
+            </w:pPr>
+          </w:p>
+        </w:tc>
+        <w:tc>
+          <w:tcPr>
+            <w:tcW w:w="653" w:type="pct"/>
+            <w:vAlign w:val="center"/>
+          </w:tcPr>
+          <w:p>
+            <w:pPr>
+              <w:jc w:val="center"/>
+              <w:rPr>
+                <w:rFonts w:ascii="Cambria" w:hAnsi="Cambria"/>
+                <w:b/>
+                <w:sz w:val="18"/>
+                <w:szCs w:val="18"/>
+              </w:rPr>
+            </w:pPr>
+            <w:r>
+              <w:rPr>
+                <w:rFonts w:ascii="Cambria" w:hAnsi="Cambria"/>
+                <w:b/>
+                <w:sz w:val="18"/>
+                <w:szCs w:val="18"/>
+              </w:rPr>
+              <w:t>LSE-B</w:t>
+            </w:r>
+          </w:p>
+        </w:tc>
+        <w:tc>
+          <w:tcPr>
+            <w:tcW w:w="596" w:type="pct"/>
+            <w:vAlign w:val="center"/>
+          </w:tcPr>
+          <w:p>
+            <w:pPr>
+              <w:jc w:val="center"/>
+              <w:rPr>
+                <w:rFonts w:ascii="Cambria" w:hAnsi="Cambria"/>
+                <w:b/>
+                <w:sz w:val="18"/>
+                <w:szCs w:val="18"/>
+              </w:rPr>
+            </w:pPr>
+            <w:r>
+              <w:rPr>
+                <w:rFonts w:ascii="Cambria" w:hAnsi="Cambria"/>
+                <w:b/>
+                <w:sz w:val="18"/>
+                <w:szCs w:val="18"/>
+              </w:rPr>
+              <w:t>MS-B</w:t>
+            </w:r>
+          </w:p>
+        </w:tc>
+        <w:tc>
+          <w:tcPr>
             <w:tcW w:w="538" w:type="pct"/>
-            <w:vAlign w:val="center"/>
-          </w:tcPr>
-          <w:p>
-            <w:pPr>
-              <w:jc w:val="center"/>
-              <w:rPr>
-                <w:rFonts w:ascii="Cambria" w:hAnsi="Cambria"/>
-                <w:b/>
-                <w:sz w:val="18"/>
-                <w:szCs w:val="18"/>
-              </w:rPr>
-            </w:pPr>
-            <w:r>
-              <w:rPr>
-                <w:rFonts w:ascii="Cambria" w:hAnsi="Cambria"/>
-                <w:b/>
-                <w:sz w:val="18"/>
-                <w:szCs w:val="18"/>
-              </w:rPr>
-              <w:t>LSE-B</w:t>
-            </w:r>
+            <w:vMerge/>
+            <w:vAlign w:val="center"/>
+          </w:tcPr>
+          <w:p>
+            <w:pPr>
+              <w:jc w:val="center"/>
+              <w:rPr>
+                <w:rFonts w:ascii="Cambria" w:hAnsi="Cambria"/>
+                <w:sz w:val="18"/>
+                <w:szCs w:val="18"/>
+              </w:rPr>
+            </w:pPr>
+          </w:p>
+        </w:tc>
+        <w:tc>
+          <w:tcPr>
+            <w:tcW w:w="538" w:type="pct"/>
+          </w:tcPr>
+          <w:p>
+            <w:pPr>
+              <w:rPr>
+                <w:rFonts w:ascii="Cambria" w:hAnsi="Cambria"/>
+                <w:b/>
+                <w:sz w:val="18"/>
+                <w:szCs w:val="18"/>
+              </w:rPr>
+            </w:pPr>
+          </w:p>
+        </w:tc>
+        <w:tc>
+          <w:tcPr>
+            <w:tcW w:w="538" w:type="pct"/>
+            <w:vAlign w:val="center"/>
+          </w:tcPr>
+          <w:p>
+            <w:pPr>
+              <w:jc w:val="center"/>
+              <w:rPr>
+                <w:rFonts w:ascii="Cambria" w:hAnsi="Cambria"/>
+                <w:b/>
+                <w:sz w:val="18"/>
+                <w:szCs w:val="18"/>
+              </w:rPr>
+            </w:pPr>
+          </w:p>
+        </w:tc>
+        <w:tc>
+          <w:tcPr>
+            <w:tcW w:w="539" w:type="pct"/>
+            <w:vAlign w:val="center"/>
+          </w:tcPr>
+          <w:p>
+            <w:pPr>
+              <w:jc w:val="center"/>
+              <w:rPr>
+                <w:rFonts w:ascii="Cambria" w:hAnsi="Cambria"/>
+                <w:b/>
+                <w:sz w:val="18"/>
+                <w:szCs w:val="18"/>
+              </w:rPr>
+            </w:pPr>
           </w:p>
         </w:tc>
       </w:tr>
@@ -11410,27 +11579,27 @@
         </w:trPr>
         <w:tc>
           <w:tcPr>
-            <w:tcW w:w="339" w:type="pct"/>
-            <w:shd w:val="clear" w:color="auto" w:fill="F2F2F2" w:themeFill="background1" w:themeFillShade="F2"/>
-          </w:tcPr>
-          <w:p>
-            <w:pPr>
-              <w:jc w:val="center"/>
-              <w:rPr>
-                <w:rFonts w:ascii="Cambria" w:hAnsi="Cambria"/>
-                <w:b/>
-                <w:sz w:val="18"/>
-                <w:szCs w:val="18"/>
-              </w:rPr>
-            </w:pPr>
-            <w:r>
-              <w:rPr>
-                <w:rFonts w:ascii="Cambria" w:hAnsi="Cambria"/>
-                <w:b/>
-                <w:sz w:val="18"/>
-                <w:szCs w:val="18"/>
-              </w:rPr>
-              <w:t>Tue</w:t>
+            <w:tcW w:w="338" w:type="pct"/>
+            <w:shd w:val="clear" w:color="auto" w:fill="F2F2F2" w:themeFill="background1" w:themeFillShade="F2"/>
+          </w:tcPr>
+          <w:p>
+            <w:pPr>
+              <w:jc w:val="center"/>
+              <w:rPr>
+                <w:rFonts w:ascii="Cambria" w:hAnsi="Cambria"/>
+                <w:b/>
+                <w:sz w:val="18"/>
+                <w:szCs w:val="18"/>
+              </w:rPr>
+            </w:pPr>
+            <w:r>
+              <w:rPr>
+                <w:rFonts w:ascii="Cambria" w:hAnsi="Cambria"/>
+                <w:b/>
+                <w:sz w:val="18"/>
+                <w:szCs w:val="18"/>
+              </w:rPr>
+              <w:t>Wed</w:t>
             </w:r>
           </w:p>
         </w:tc>
@@ -11466,6 +11635,15 @@
                 <w:szCs w:val="18"/>
               </w:rPr>
             </w:pPr>
+            <w:r>
+              <w:rPr>
+                <w:rFonts w:ascii="Cambria" w:hAnsi="Cambria"/>
+                <w:b/>
+                <w:sz w:val="18"/>
+                <w:szCs w:val="18"/>
+              </w:rPr>
+              <w:t>MS-A</w:t>
+            </w:r>
           </w:p>
         </w:tc>
         <w:tc>
@@ -11483,15 +11661,6 @@
                 <w:szCs w:val="18"/>
               </w:rPr>
             </w:pPr>
-            <w:r>
-              <w:rPr>
-                <w:rFonts w:ascii="Cambria" w:hAnsi="Cambria"/>
-                <w:b/>
-                <w:sz w:val="18"/>
-                <w:szCs w:val="18"/>
-              </w:rPr>
-              <w:t>LSE-B</w:t>
-            </w:r>
           </w:p>
         </w:tc>
         <w:tc>
@@ -11516,7 +11685,7 @@
                 <w:sz w:val="18"/>
                 <w:szCs w:val="18"/>
               </w:rPr>
-              <w:t>MS-B</w:t>
+              <w:t>LSE-A</w:t>
             </w:r>
           </w:p>
         </w:tc>
@@ -11540,16 +11709,27 @@
         <w:tc>
           <w:tcPr>
             <w:tcW w:w="538" w:type="pct"/>
-          </w:tcPr>
-          <w:p>
-            <w:pPr>
-              <w:rPr>
-                <w:rFonts w:ascii="Cambria" w:hAnsi="Cambria"/>
-                <w:b/>
-                <w:sz w:val="18"/>
-                <w:szCs w:val="18"/>
-              </w:rPr>
-            </w:pPr>
+            <w:vAlign w:val="center"/>
+          </w:tcPr>
+          <w:p>
+            <w:pPr>
+              <w:jc w:val="center"/>
+              <w:rPr>
+                <w:rFonts w:ascii="Cambria" w:hAnsi="Cambria"/>
+                <w:b/>
+                <w:sz w:val="18"/>
+                <w:szCs w:val="18"/>
+              </w:rPr>
+            </w:pPr>
+            <w:r>
+              <w:rPr>
+                <w:rFonts w:ascii="Cambria" w:hAnsi="Cambria"/>
+                <w:b/>
+                <w:sz w:val="18"/>
+                <w:szCs w:val="18"/>
+              </w:rPr>
+              <w:t>MS-B</w:t>
+            </w:r>
           </w:p>
         </w:tc>
         <w:tc>
@@ -11571,7 +11751,7 @@
         </w:tc>
         <w:tc>
           <w:tcPr>
-            <w:tcW w:w="538" w:type="pct"/>
+            <w:tcW w:w="539" w:type="pct"/>
             <w:vAlign w:val="center"/>
           </w:tcPr>
           <w:p>
@@ -11593,27 +11773,27 @@
         </w:trPr>
         <w:tc>
           <w:tcPr>
-            <w:tcW w:w="339" w:type="pct"/>
-            <w:shd w:val="clear" w:color="auto" w:fill="F2F2F2" w:themeFill="background1" w:themeFillShade="F2"/>
-          </w:tcPr>
-          <w:p>
-            <w:pPr>
-              <w:jc w:val="center"/>
-              <w:rPr>
-                <w:rFonts w:ascii="Cambria" w:hAnsi="Cambria"/>
-                <w:b/>
-                <w:sz w:val="18"/>
-                <w:szCs w:val="18"/>
-              </w:rPr>
-            </w:pPr>
-            <w:r>
-              <w:rPr>
-                <w:rFonts w:ascii="Cambria" w:hAnsi="Cambria"/>
-                <w:b/>
-                <w:sz w:val="18"/>
-                <w:szCs w:val="18"/>
-              </w:rPr>
-              <w:t>Wed</w:t>
+            <w:tcW w:w="338" w:type="pct"/>
+            <w:shd w:val="clear" w:color="auto" w:fill="F2F2F2" w:themeFill="background1" w:themeFillShade="F2"/>
+          </w:tcPr>
+          <w:p>
+            <w:pPr>
+              <w:jc w:val="center"/>
+              <w:rPr>
+                <w:rFonts w:ascii="Cambria" w:hAnsi="Cambria"/>
+                <w:b/>
+                <w:sz w:val="18"/>
+                <w:szCs w:val="18"/>
+              </w:rPr>
+            </w:pPr>
+            <w:r>
+              <w:rPr>
+                <w:rFonts w:ascii="Cambria" w:hAnsi="Cambria"/>
+                <w:b/>
+                <w:sz w:val="18"/>
+                <w:szCs w:val="18"/>
+              </w:rPr>
+              <w:t>Thru</w:t>
             </w:r>
           </w:p>
         </w:tc>
@@ -11692,15 +11872,6 @@
                 <w:szCs w:val="18"/>
               </w:rPr>
             </w:pPr>
-            <w:r>
-              <w:rPr>
-                <w:rFonts w:ascii="Cambria" w:hAnsi="Cambria"/>
-                <w:b/>
-                <w:sz w:val="18"/>
-                <w:szCs w:val="18"/>
-              </w:rPr>
-              <w:t>LSE-A</w:t>
-            </w:r>
           </w:p>
         </w:tc>
         <w:tc>
@@ -11749,23 +11920,21 @@
         <w:tc>
           <w:tcPr>
             <w:tcW w:w="538" w:type="pct"/>
-            <w:vAlign w:val="center"/>
-          </w:tcPr>
-          <w:p>
-            <w:pPr>
-              <w:jc w:val="center"/>
-              <w:rPr>
-                <w:rFonts w:ascii="Cambria" w:hAnsi="Cambria"/>
-                <w:b/>
-                <w:sz w:val="18"/>
-                <w:szCs w:val="18"/>
-              </w:rPr>
-            </w:pPr>
-          </w:p>
-        </w:tc>
-        <w:tc>
-          <w:tcPr>
-            <w:tcW w:w="538" w:type="pct"/>
+          </w:tcPr>
+          <w:p>
+            <w:pPr>
+              <w:rPr>
+                <w:rFonts w:ascii="Cambria" w:hAnsi="Cambria"/>
+                <w:b/>
+                <w:sz w:val="18"/>
+                <w:szCs w:val="18"/>
+              </w:rPr>
+            </w:pPr>
+          </w:p>
+        </w:tc>
+        <w:tc>
+          <w:tcPr>
+            <w:tcW w:w="539" w:type="pct"/>
             <w:vAlign w:val="center"/>
           </w:tcPr>
           <w:p>
@@ -11787,27 +11956,27 @@
         </w:trPr>
         <w:tc>
           <w:tcPr>
-            <w:tcW w:w="339" w:type="pct"/>
-            <w:shd w:val="clear" w:color="auto" w:fill="F2F2F2" w:themeFill="background1" w:themeFillShade="F2"/>
-          </w:tcPr>
-          <w:p>
-            <w:pPr>
-              <w:jc w:val="center"/>
-              <w:rPr>
-                <w:rFonts w:ascii="Cambria" w:hAnsi="Cambria"/>
-                <w:b/>
-                <w:sz w:val="18"/>
-                <w:szCs w:val="18"/>
-              </w:rPr>
-            </w:pPr>
-            <w:r>
-              <w:rPr>
-                <w:rFonts w:ascii="Cambria" w:hAnsi="Cambria"/>
-                <w:b/>
-                <w:sz w:val="18"/>
-                <w:szCs w:val="18"/>
-              </w:rPr>
-              <w:t>Thru</w:t>
+            <w:tcW w:w="338" w:type="pct"/>
+            <w:shd w:val="clear" w:color="auto" w:fill="F2F2F2" w:themeFill="background1" w:themeFillShade="F2"/>
+          </w:tcPr>
+          <w:p>
+            <w:pPr>
+              <w:jc w:val="center"/>
+              <w:rPr>
+                <w:rFonts w:ascii="Cambria" w:hAnsi="Cambria"/>
+                <w:b/>
+                <w:sz w:val="18"/>
+                <w:szCs w:val="18"/>
+              </w:rPr>
+            </w:pPr>
+            <w:r>
+              <w:rPr>
+                <w:rFonts w:ascii="Cambria" w:hAnsi="Cambria"/>
+                <w:b/>
+                <w:sz w:val="18"/>
+                <w:szCs w:val="18"/>
+              </w:rPr>
+              <w:t>Fri</w:t>
             </w:r>
           </w:p>
         </w:tc>
@@ -11826,6 +11995,15 @@
                 <w:szCs w:val="18"/>
               </w:rPr>
             </w:pPr>
+            <w:r>
+              <w:rPr>
+                <w:rFonts w:ascii="Cambria" w:hAnsi="Cambria"/>
+                <w:b/>
+                <w:sz w:val="18"/>
+                <w:szCs w:val="18"/>
+              </w:rPr>
+              <w:t>MS-A</w:t>
+            </w:r>
           </w:p>
         </w:tc>
         <w:tc>
@@ -11843,15 +12021,6 @@
                 <w:szCs w:val="18"/>
               </w:rPr>
             </w:pPr>
-            <w:r>
-              <w:rPr>
-                <w:rFonts w:ascii="Cambria" w:hAnsi="Cambria"/>
-                <w:b/>
-                <w:sz w:val="18"/>
-                <w:szCs w:val="18"/>
-              </w:rPr>
-              <w:t>MS-A</w:t>
-            </w:r>
           </w:p>
         </w:tc>
         <w:tc>
@@ -11874,11 +12043,9 @@
         <w:tc>
           <w:tcPr>
             <w:tcW w:w="596" w:type="pct"/>
-            <w:vAlign w:val="center"/>
-          </w:tcPr>
-          <w:p>
-            <w:pPr>
-              <w:jc w:val="center"/>
+          </w:tcPr>
+          <w:p>
+            <w:pPr>
               <w:rPr>
                 <w:rFonts w:ascii="Cambria" w:hAnsi="Cambria"/>
                 <w:b/>
@@ -11920,15 +12087,6 @@
                 <w:szCs w:val="18"/>
               </w:rPr>
             </w:pPr>
-            <w:r>
-              <w:rPr>
-                <w:rFonts w:ascii="Cambria" w:hAnsi="Cambria"/>
-                <w:b/>
-                <w:sz w:val="18"/>
-                <w:szCs w:val="18"/>
-              </w:rPr>
-              <w:t>MS-B</w:t>
-            </w:r>
           </w:p>
         </w:tc>
         <w:tc>
@@ -11948,179 +12106,7 @@
         </w:tc>
         <w:tc>
           <w:tcPr>
-            <w:tcW w:w="538" w:type="pct"/>
-            <w:vAlign w:val="center"/>
-          </w:tcPr>
-          <w:p>
-            <w:pPr>
-              <w:jc w:val="center"/>
-              <w:rPr>
-                <w:rFonts w:ascii="Cambria" w:hAnsi="Cambria"/>
-                <w:b/>
-                <w:sz w:val="18"/>
-                <w:szCs w:val="18"/>
-              </w:rPr>
-            </w:pPr>
-          </w:p>
-        </w:tc>
-      </w:tr>
-      <w:tr>
-        <w:trPr>
-          <w:trHeight w:val="144"/>
-        </w:trPr>
-        <w:tc>
-          <w:tcPr>
-            <w:tcW w:w="339" w:type="pct"/>
-            <w:shd w:val="clear" w:color="auto" w:fill="F2F2F2" w:themeFill="background1" w:themeFillShade="F2"/>
-          </w:tcPr>
-          <w:p>
-            <w:pPr>
-              <w:jc w:val="center"/>
-              <w:rPr>
-                <w:rFonts w:ascii="Cambria" w:hAnsi="Cambria"/>
-                <w:b/>
-                <w:sz w:val="18"/>
-                <w:szCs w:val="18"/>
-              </w:rPr>
-            </w:pPr>
-            <w:r>
-              <w:rPr>
-                <w:rFonts w:ascii="Cambria" w:hAnsi="Cambria"/>
-                <w:b/>
-                <w:sz w:val="18"/>
-                <w:szCs w:val="18"/>
-              </w:rPr>
-              <w:t>Fri</w:t>
-            </w:r>
-          </w:p>
-        </w:tc>
-        <w:tc>
-          <w:tcPr>
-            <w:tcW w:w="596" w:type="pct"/>
-            <w:vAlign w:val="center"/>
-          </w:tcPr>
-          <w:p>
-            <w:pPr>
-              <w:jc w:val="center"/>
-              <w:rPr>
-                <w:rFonts w:ascii="Cambria" w:hAnsi="Cambria"/>
-                <w:b/>
-                <w:sz w:val="18"/>
-                <w:szCs w:val="18"/>
-              </w:rPr>
-            </w:pPr>
-            <w:r>
-              <w:rPr>
-                <w:rFonts w:ascii="Cambria" w:hAnsi="Cambria"/>
-                <w:b/>
-                <w:sz w:val="18"/>
-                <w:szCs w:val="18"/>
-              </w:rPr>
-              <w:t>MS-A</w:t>
-            </w:r>
-          </w:p>
-        </w:tc>
-        <w:tc>
-          <w:tcPr>
-            <w:tcW w:w="663" w:type="pct"/>
-            <w:vAlign w:val="center"/>
-          </w:tcPr>
-          <w:p>
-            <w:pPr>
-              <w:jc w:val="center"/>
-              <w:rPr>
-                <w:rFonts w:ascii="Cambria" w:hAnsi="Cambria"/>
-                <w:b/>
-                <w:sz w:val="18"/>
-                <w:szCs w:val="18"/>
-              </w:rPr>
-            </w:pPr>
-          </w:p>
-        </w:tc>
-        <w:tc>
-          <w:tcPr>
-            <w:tcW w:w="653" w:type="pct"/>
-            <w:vAlign w:val="center"/>
-          </w:tcPr>
-          <w:p>
-            <w:pPr>
-              <w:jc w:val="center"/>
-              <w:rPr>
-                <w:rFonts w:ascii="Cambria" w:hAnsi="Cambria"/>
-                <w:b/>
-                <w:sz w:val="18"/>
-                <w:szCs w:val="18"/>
-              </w:rPr>
-            </w:pPr>
-          </w:p>
-        </w:tc>
-        <w:tc>
-          <w:tcPr>
-            <w:tcW w:w="596" w:type="pct"/>
-          </w:tcPr>
-          <w:p>
-            <w:pPr>
-              <w:rPr>
-                <w:rFonts w:ascii="Cambria" w:hAnsi="Cambria"/>
-                <w:b/>
-                <w:sz w:val="18"/>
-                <w:szCs w:val="18"/>
-              </w:rPr>
-            </w:pPr>
-          </w:p>
-        </w:tc>
-        <w:tc>
-          <w:tcPr>
-            <w:tcW w:w="538" w:type="pct"/>
-            <w:vMerge/>
-            <w:vAlign w:val="center"/>
-          </w:tcPr>
-          <w:p>
-            <w:pPr>
-              <w:jc w:val="center"/>
-              <w:rPr>
-                <w:rFonts w:ascii="Cambria" w:hAnsi="Cambria"/>
-                <w:sz w:val="18"/>
-                <w:szCs w:val="18"/>
-              </w:rPr>
-            </w:pPr>
-          </w:p>
-        </w:tc>
-        <w:tc>
-          <w:tcPr>
-            <w:tcW w:w="538" w:type="pct"/>
-            <w:vAlign w:val="center"/>
-          </w:tcPr>
-          <w:p>
-            <w:pPr>
-              <w:jc w:val="center"/>
-              <w:rPr>
-                <w:rFonts w:ascii="Cambria" w:hAnsi="Cambria"/>
-                <w:b/>
-                <w:sz w:val="18"/>
-                <w:szCs w:val="18"/>
-              </w:rPr>
-            </w:pPr>
-          </w:p>
-        </w:tc>
-        <w:tc>
-          <w:tcPr>
-            <w:tcW w:w="538" w:type="pct"/>
-          </w:tcPr>
-          <w:p>
-            <w:pPr>
-              <w:rPr>
-                <w:rFonts w:ascii="Cambria" w:hAnsi="Cambria"/>
-                <w:b/>
-                <w:sz w:val="18"/>
-                <w:szCs w:val="18"/>
-              </w:rPr>
-            </w:pPr>
-          </w:p>
-        </w:tc>
-        <w:tc>
-          <w:tcPr>
-            <w:tcW w:w="538" w:type="pct"/>
+            <w:tcW w:w="539" w:type="pct"/>
             <w:vAlign w:val="center"/>
           </w:tcPr>
           <w:p>
@@ -25458,8 +25444,6 @@
           <w:szCs w:val="18"/>
         </w:rPr>
       </w:pPr>
-      <w:bookmarkStart w:id="0" w:name="_GoBack"/>
-      <w:bookmarkEnd w:id="0"/>
     </w:p>
     <w:p>
       <w:pPr>

</xml_diff>